<commit_message>
Added IndexDB and user stories to the home page
</commit_message>
<xml_diff>
--- a/Documentation.docx
+++ b/Documentation.docx
@@ -280,11 +280,7 @@
     <w:p>
       <w:pPr>
         <w:pStyle w:val="Normal"/>
-        <w:rPr>
-          <w:b w:val="false"/>
-          <w:b w:val="false"/>
-          <w:bCs w:val="false"/>
-        </w:rPr>
+        <w:rPr/>
       </w:pPr>
       <w:r>
         <w:rPr>
@@ -305,7 +301,14 @@
           <w:b/>
           <w:bCs/>
         </w:rPr>
-        <w:t xml:space="preserve">Stale-while-revalidate </w:t>
+        <w:t>Cache then network</w:t>
+      </w:r>
+      <w:r>
+        <w:rPr>
+          <w:b/>
+          <w:bCs/>
+        </w:rPr>
+        <w:t xml:space="preserve"> </w:t>
       </w:r>
       <w:r>
         <w:rPr>
@@ -641,8 +644,8 @@
       </w:pPr>
       <w:r>
         <w:rPr>
-          <w:b w:val="false"/>
-          <w:bCs w:val="false"/>
+          <w:b/>
+          <w:bCs/>
         </w:rPr>
       </w:r>
     </w:p>
@@ -828,13 +831,7 @@
     <w:p>
       <w:pPr>
         <w:pStyle w:val="Normal"/>
-        <w:rPr>
-          <w:b/>
-          <w:b/>
-          <w:bCs/>
-          <w:sz w:val="26"/>
-          <w:szCs w:val="26"/>
-        </w:rPr>
+        <w:rPr/>
       </w:pPr>
       <w:r>
         <w:rPr>
@@ -853,6 +850,7 @@
       <w:pgNumType w:fmt="decimal"/>
       <w:formProt w:val="false"/>
       <w:textDirection w:val="lrTb"/>
+      <w:docGrid w:type="default" w:linePitch="100" w:charSpace="0"/>
     </w:sectPr>
   </w:body>
 </w:document>
@@ -865,15 +863,12 @@
       <w:rPr>
         <w:rFonts w:ascii="Liberation Serif" w:hAnsi="Liberation Serif" w:eastAsia="Noto Sans CJK SC Regular" w:cs="Lohit Devanagari"/>
         <w:kern w:val="2"/>
-        <w:sz w:val="24"/>
         <w:szCs w:val="24"/>
         <w:lang w:val="en-GB" w:eastAsia="zh-CN" w:bidi="hi-IN"/>
       </w:rPr>
     </w:rPrDefault>
     <w:pPrDefault>
-      <w:pPr>
-        <w:widowControl/>
-      </w:pPr>
+      <w:pPr/>
     </w:pPrDefault>
   </w:docDefaults>
   <w:style w:type="paragraph" w:styleId="Normal">
@@ -881,6 +876,8 @@
     <w:qFormat/>
     <w:pPr>
       <w:widowControl/>
+      <w:bidi w:val="0"/>
+      <w:jc w:val="left"/>
     </w:pPr>
     <w:rPr>
       <w:rFonts w:ascii="Liberation Serif" w:hAnsi="Liberation Serif" w:eastAsia="Noto Sans CJK SC Regular" w:cs="Lohit Devanagari"/>

</xml_diff>